<commit_message>
chore: updated the document
</commit_message>
<xml_diff>
--- a/src/main/resources/analysis_and_metrics/presentation2/Restablish Metrics.docx
+++ b/src/main/resources/analysis_and_metrics/presentation2/Restablish Metrics.docx
@@ -655,6 +655,7 @@
           <w:ilvl w:val="0"/>
           <w:numId w:val="4"/>
         </w:numPr>
+        <w:jc w:val="both"/>
         <w:rPr>
           <w:rFonts w:ascii="Segoe UI" w:hAnsi="Segoe UI" w:cs="Segoe UI"/>
           <w:b/>
@@ -724,6 +725,7 @@
           <w:ilvl w:val="0"/>
           <w:numId w:val="4"/>
         </w:numPr>
+        <w:jc w:val="both"/>
         <w:rPr>
           <w:rFonts w:ascii="Segoe UI" w:hAnsi="Segoe UI" w:cs="Segoe UI"/>
         </w:rPr>
@@ -781,6 +783,7 @@
           <w:ilvl w:val="0"/>
           <w:numId w:val="4"/>
         </w:numPr>
+        <w:jc w:val="both"/>
         <w:rPr>
           <w:rFonts w:ascii="Segoe UI" w:hAnsi="Segoe UI" w:cs="Segoe UI"/>
         </w:rPr>
@@ -812,33 +815,654 @@
     </w:p>
     <w:p>
       <w:pPr>
+        <w:rPr>
+          <w:rFonts w:ascii="Segoe UI" w:hAnsi="Segoe UI" w:cs="Segoe UI"/>
+          <w:sz w:val="24"/>
+        </w:rPr>
+      </w:pPr>
+    </w:p>
+    <w:p>
+      <w:pPr>
+        <w:rPr>
+          <w:rFonts w:ascii="Segoe UI" w:hAnsi="Segoe UI" w:cs="Segoe UI"/>
+          <w:b/>
+          <w:color w:val="00B050"/>
+          <w:sz w:val="28"/>
+          <w:u w:val="single"/>
+        </w:rPr>
+      </w:pPr>
+      <w:r>
+        <w:rPr>
+          <w:rFonts w:ascii="Segoe UI" w:hAnsi="Segoe UI" w:cs="Segoe UI"/>
+          <w:b/>
+          <w:color w:val="00B050"/>
+          <w:sz w:val="28"/>
+          <w:u w:val="single"/>
+        </w:rPr>
+        <w:t>Compliance with the following SOLID principles:</w:t>
+      </w:r>
+    </w:p>
+    <w:p>
+      <w:pPr>
         <w:pStyle w:val="ListParagraph"/>
-        <w:rPr>
-          <w:rFonts w:ascii="Segoe UI" w:hAnsi="Segoe UI" w:cs="Segoe UI"/>
-        </w:rPr>
-      </w:pPr>
+        <w:numPr>
+          <w:ilvl w:val="0"/>
+          <w:numId w:val="40"/>
+        </w:numPr>
+        <w:jc w:val="both"/>
+        <w:rPr>
+          <w:rFonts w:ascii="Segoe UI" w:hAnsi="Segoe UI" w:cs="Segoe UI"/>
+          <w:b/>
+          <w:color w:val="002060"/>
+          <w:sz w:val="24"/>
+        </w:rPr>
+      </w:pPr>
+      <w:r>
+        <w:rPr>
+          <w:rFonts w:ascii="Segoe UI" w:hAnsi="Segoe UI" w:cs="Segoe UI"/>
+          <w:b/>
+          <w:i/>
+          <w:color w:val="FF0000"/>
+          <w:sz w:val="24"/>
+        </w:rPr>
+        <w:t>Separation of Concerns(Soc):</w:t>
+      </w:r>
+      <w:r>
+        <w:rPr>
+          <w:rFonts w:ascii="Segoe UI" w:hAnsi="Segoe UI" w:cs="Segoe UI"/>
+          <w:b/>
+          <w:color w:val="FF0000"/>
+          <w:sz w:val="24"/>
+        </w:rPr>
+        <w:t xml:space="preserve"> </w:t>
+      </w:r>
+      <w:r>
+        <w:rPr>
+          <w:rFonts w:ascii="Segoe UI" w:hAnsi="Segoe UI" w:cs="Segoe UI"/>
+          <w:b/>
+          <w:color w:val="002060"/>
+          <w:sz w:val="24"/>
+        </w:rPr>
+        <w:t xml:space="preserve">Separated the classes and interfaces into disting packages to isolate different aspects of the application. </w:t>
+      </w:r>
+    </w:p>
+    <w:p>
+      <w:pPr>
+        <w:ind w:left="360" w:firstLine="360"/>
+        <w:jc w:val="both"/>
+        <w:rPr>
+          <w:rFonts w:ascii="Segoe UI" w:hAnsi="Segoe UI" w:cs="Segoe UI"/>
+          <w:b/>
+          <w:color w:val="0D0D0D" w:themeColor="text1" w:themeTint="F2"/>
+          <w:sz w:val="24"/>
+          <w:u w:val="wave"/>
+        </w:rPr>
+      </w:pPr>
+      <w:r>
+        <w:rPr>
+          <w:rFonts w:ascii="Segoe UI" w:hAnsi="Segoe UI" w:cs="Segoe UI"/>
+          <w:b/>
+          <w:color w:val="0D0D0D" w:themeColor="text1" w:themeTint="F2"/>
+          <w:sz w:val="24"/>
+          <w:u w:val="wave"/>
+        </w:rPr>
+        <w:t>Target</w:t>
+      </w:r>
+      <w:r>
+        <w:rPr>
+          <w:rFonts w:ascii="Segoe UI" w:hAnsi="Segoe UI" w:cs="Segoe UI"/>
+          <w:b/>
+          <w:color w:val="0D0D0D" w:themeColor="text1" w:themeTint="F2"/>
+          <w:sz w:val="24"/>
+          <w:u w:val="wave"/>
+        </w:rPr>
+        <w:t xml:space="preserve">: </w:t>
+      </w:r>
     </w:p>
     <w:p>
       <w:pPr>
         <w:pStyle w:val="ListParagraph"/>
-        <w:rPr>
-          <w:rFonts w:ascii="Segoe UI" w:hAnsi="Segoe UI" w:cs="Segoe UI"/>
-        </w:rPr>
-      </w:pPr>
+        <w:numPr>
+          <w:ilvl w:val="0"/>
+          <w:numId w:val="43"/>
+        </w:numPr>
+        <w:rPr>
+          <w:rFonts w:ascii="Segoe UI" w:hAnsi="Segoe UI" w:cs="Segoe UI"/>
+          <w:b/>
+          <w:color w:val="000000" w:themeColor="text1"/>
+          <w:sz w:val="24"/>
+        </w:rPr>
+      </w:pPr>
+      <w:r>
+        <w:rPr>
+          <w:rFonts w:ascii="Segoe UI" w:hAnsi="Segoe UI" w:cs="Segoe UI"/>
+          <w:b/>
+          <w:color w:val="000000" w:themeColor="text1"/>
+          <w:sz w:val="24"/>
+        </w:rPr>
+        <w:t>Model classes are separated in one package, and parsers/mappers/adapters have their own separate packages.</w:t>
+      </w:r>
     </w:p>
     <w:p>
       <w:pPr>
         <w:pStyle w:val="ListParagraph"/>
-        <w:rPr>
-          <w:rFonts w:ascii="Segoe UI" w:hAnsi="Segoe UI" w:cs="Segoe UI"/>
+        <w:ind w:left="792"/>
+        <w:rPr>
+          <w:rFonts w:ascii="Segoe UI" w:hAnsi="Segoe UI" w:cs="Segoe UI"/>
+          <w:b/>
+          <w:color w:val="000000" w:themeColor="text1"/>
+          <w:sz w:val="24"/>
         </w:rPr>
       </w:pPr>
     </w:p>
     <w:p>
       <w:pPr>
         <w:pStyle w:val="ListParagraph"/>
-        <w:rPr>
-          <w:rFonts w:ascii="Segoe UI" w:hAnsi="Segoe UI" w:cs="Segoe UI"/>
+        <w:numPr>
+          <w:ilvl w:val="0"/>
+          <w:numId w:val="40"/>
+        </w:numPr>
+        <w:jc w:val="both"/>
+        <w:rPr>
+          <w:rFonts w:ascii="Segoe UI" w:hAnsi="Segoe UI" w:cs="Segoe UI"/>
+          <w:b/>
+          <w:color w:val="002060"/>
+          <w:sz w:val="24"/>
+        </w:rPr>
+      </w:pPr>
+      <w:r>
+        <w:rPr>
+          <w:rFonts w:ascii="Segoe UI" w:hAnsi="Segoe UI" w:cs="Segoe UI"/>
+          <w:b/>
+          <w:i/>
+          <w:color w:val="FF0000"/>
+          <w:sz w:val="24"/>
+        </w:rPr>
+        <w:t>Dependency Inversion Principle(DIP):</w:t>
+      </w:r>
+      <w:r>
+        <w:rPr>
+          <w:rFonts w:ascii="Segoe UI" w:hAnsi="Segoe UI" w:cs="Segoe UI"/>
+          <w:b/>
+          <w:i/>
+          <w:color w:val="FF0000"/>
+          <w:sz w:val="24"/>
+        </w:rPr>
+        <w:t xml:space="preserve"> </w:t>
+      </w:r>
+      <w:r>
+        <w:rPr>
+          <w:rFonts w:ascii="Segoe UI" w:hAnsi="Segoe UI" w:cs="Segoe UI"/>
+          <w:b/>
+          <w:color w:val="002060"/>
+          <w:sz w:val="24"/>
+        </w:rPr>
+        <w:t>By creating interfaces for parsers, mappers, and adapters, have created the necessary abstractions to invert dependencies. Classes that use them now depend on interfaces, not concrete implementations.</w:t>
+      </w:r>
+      <w:r>
+        <w:rPr>
+          <w:rFonts w:ascii="Segoe UI" w:hAnsi="Segoe UI" w:cs="Segoe UI"/>
+          <w:b/>
+          <w:color w:val="002060"/>
+          <w:sz w:val="24"/>
+        </w:rPr>
+        <w:t xml:space="preserve"> </w:t>
+      </w:r>
+    </w:p>
+    <w:p>
+      <w:pPr>
+        <w:ind w:left="360" w:firstLine="360"/>
+        <w:jc w:val="both"/>
+        <w:rPr>
+          <w:rFonts w:ascii="Segoe UI" w:hAnsi="Segoe UI" w:cs="Segoe UI"/>
+          <w:b/>
+          <w:color w:val="0D0D0D" w:themeColor="text1" w:themeTint="F2"/>
+          <w:sz w:val="24"/>
+          <w:u w:val="wave"/>
+        </w:rPr>
+      </w:pPr>
+      <w:r>
+        <w:rPr>
+          <w:rFonts w:ascii="Segoe UI" w:hAnsi="Segoe UI" w:cs="Segoe UI"/>
+          <w:b/>
+          <w:color w:val="0D0D0D" w:themeColor="text1" w:themeTint="F2"/>
+          <w:sz w:val="24"/>
+          <w:u w:val="wave"/>
+        </w:rPr>
+        <w:t>Target</w:t>
+      </w:r>
+      <w:r>
+        <w:rPr>
+          <w:rFonts w:ascii="Segoe UI" w:hAnsi="Segoe UI" w:cs="Segoe UI"/>
+          <w:b/>
+          <w:color w:val="0D0D0D" w:themeColor="text1" w:themeTint="F2"/>
+          <w:sz w:val="24"/>
+          <w:u w:val="wave"/>
+        </w:rPr>
+        <w:t>:</w:t>
+      </w:r>
+    </w:p>
+    <w:p>
+      <w:pPr>
+        <w:pStyle w:val="ListParagraph"/>
+        <w:numPr>
+          <w:ilvl w:val="1"/>
+          <w:numId w:val="43"/>
+        </w:numPr>
+        <w:jc w:val="both"/>
+        <w:rPr>
+          <w:rFonts w:ascii="Segoe UI" w:hAnsi="Segoe UI" w:cs="Segoe UI"/>
+          <w:b/>
+          <w:color w:val="0D0D0D" w:themeColor="text1" w:themeTint="F2"/>
+          <w:sz w:val="24"/>
+        </w:rPr>
+      </w:pPr>
+      <w:r>
+        <w:rPr>
+          <w:rFonts w:ascii="Segoe UI" w:hAnsi="Segoe UI" w:cs="Segoe UI"/>
+          <w:b/>
+          <w:color w:val="0D0D0D" w:themeColor="text1" w:themeTint="F2"/>
+          <w:sz w:val="24"/>
+        </w:rPr>
+        <w:t>This makes the code more modular and easier.</w:t>
+      </w:r>
+    </w:p>
+    <w:p>
+      <w:pPr>
+        <w:pStyle w:val="ListParagraph"/>
+        <w:ind w:left="2520"/>
+        <w:jc w:val="both"/>
+        <w:rPr>
+          <w:rFonts w:ascii="Segoe UI" w:hAnsi="Segoe UI" w:cs="Segoe UI"/>
+          <w:b/>
+          <w:color w:val="0D0D0D" w:themeColor="text1" w:themeTint="F2"/>
+          <w:sz w:val="24"/>
+        </w:rPr>
+      </w:pPr>
+    </w:p>
+    <w:p>
+      <w:pPr>
+        <w:rPr>
+          <w:rFonts w:ascii="Segoe UI" w:hAnsi="Segoe UI" w:cs="Segoe UI"/>
+          <w:b/>
+          <w:color w:val="00B050"/>
+          <w:sz w:val="28"/>
+          <w:u w:val="single"/>
+        </w:rPr>
+      </w:pPr>
+      <w:r>
+        <w:rPr>
+          <w:rFonts w:ascii="Segoe UI" w:hAnsi="Segoe UI" w:cs="Segoe UI"/>
+          <w:b/>
+          <w:color w:val="00B050"/>
+          <w:sz w:val="28"/>
+          <w:u w:val="single"/>
+        </w:rPr>
+        <w:t>Compliance with the following design patterns:</w:t>
+      </w:r>
+    </w:p>
+    <w:p>
+      <w:pPr>
+        <w:pStyle w:val="ListParagraph"/>
+        <w:numPr>
+          <w:ilvl w:val="0"/>
+          <w:numId w:val="40"/>
+        </w:numPr>
+        <w:rPr>
+          <w:rFonts w:ascii="Segoe UI" w:hAnsi="Segoe UI" w:cs="Segoe UI"/>
+          <w:b/>
+          <w:i/>
+          <w:color w:val="FF0000"/>
+          <w:sz w:val="24"/>
+        </w:rPr>
+      </w:pPr>
+      <w:r>
+        <w:rPr>
+          <w:rFonts w:ascii="Segoe UI" w:hAnsi="Segoe UI" w:cs="Segoe UI"/>
+          <w:b/>
+          <w:i/>
+          <w:color w:val="FF0000"/>
+          <w:sz w:val="24"/>
+        </w:rPr>
+        <w:t>Model-View-Controller (MVC)</w:t>
+      </w:r>
+      <w:r>
+        <w:rPr>
+          <w:rFonts w:ascii="Segoe UI" w:hAnsi="Segoe UI" w:cs="Segoe UI"/>
+          <w:b/>
+          <w:i/>
+          <w:color w:val="FF0000"/>
+          <w:sz w:val="24"/>
+        </w:rPr>
+        <w:t xml:space="preserve"> arhitectural pattern</w:t>
+      </w:r>
+      <w:r>
+        <w:rPr>
+          <w:rFonts w:ascii="Segoe UI" w:hAnsi="Segoe UI" w:cs="Segoe UI"/>
+          <w:b/>
+          <w:i/>
+          <w:color w:val="FF0000"/>
+          <w:sz w:val="24"/>
+        </w:rPr>
+        <w:t>:</w:t>
+      </w:r>
+      <w:r>
+        <w:rPr>
+          <w:rFonts w:ascii="Segoe UI" w:hAnsi="Segoe UI" w:cs="Segoe UI"/>
+          <w:b/>
+          <w:i/>
+          <w:color w:val="FF0000"/>
+          <w:sz w:val="24"/>
+        </w:rPr>
+        <w:t xml:space="preserve"> </w:t>
+      </w:r>
+    </w:p>
+    <w:p>
+      <w:pPr>
+        <w:jc w:val="both"/>
+        <w:rPr>
+          <w:rFonts w:ascii="Segoe UI" w:hAnsi="Segoe UI" w:cs="Segoe UI"/>
+          <w:b/>
+          <w:color w:val="0D0D0D" w:themeColor="text1" w:themeTint="F2"/>
+          <w:sz w:val="24"/>
+          <w:u w:val="wave"/>
+        </w:rPr>
+      </w:pPr>
+      <w:r>
+        <w:rPr>
+          <w:rFonts w:ascii="Segoe UI" w:hAnsi="Segoe UI" w:cs="Segoe UI"/>
+          <w:b/>
+          <w:color w:val="0D0D0D" w:themeColor="text1" w:themeTint="F2"/>
+          <w:sz w:val="24"/>
+          <w:u w:val="wave"/>
+        </w:rPr>
+        <w:t>Target:</w:t>
+      </w:r>
+    </w:p>
+    <w:p>
+      <w:pPr>
+        <w:pStyle w:val="ListParagraph"/>
+        <w:numPr>
+          <w:ilvl w:val="1"/>
+          <w:numId w:val="43"/>
+        </w:numPr>
+        <w:jc w:val="both"/>
+        <w:rPr>
+          <w:rFonts w:ascii="Segoe UI" w:hAnsi="Segoe UI" w:cs="Segoe UI"/>
+          <w:b/>
+          <w:color w:val="002060"/>
+          <w:sz w:val="24"/>
+        </w:rPr>
+      </w:pPr>
+      <w:r>
+        <w:rPr>
+          <w:rFonts w:ascii="Segoe UI" w:hAnsi="Segoe UI" w:cs="Segoe UI"/>
+          <w:b/>
+          <w:i/>
+          <w:color w:val="FF0000"/>
+          <w:sz w:val="24"/>
+        </w:rPr>
+        <w:lastRenderedPageBreak/>
+        <w:t xml:space="preserve">Model: </w:t>
+      </w:r>
+      <w:r>
+        <w:rPr>
+          <w:rFonts w:ascii="Segoe UI" w:hAnsi="Segoe UI" w:cs="Segoe UI"/>
+          <w:b/>
+          <w:color w:val="000000" w:themeColor="text1"/>
+          <w:sz w:val="24"/>
+        </w:rPr>
+        <w:t>This includes my data model and the business logic associated with them.</w:t>
+      </w:r>
+    </w:p>
+    <w:p>
+      <w:pPr>
+        <w:pStyle w:val="ListParagraph"/>
+        <w:ind w:left="2520"/>
+        <w:jc w:val="both"/>
+        <w:rPr>
+          <w:rFonts w:ascii="Segoe UI" w:hAnsi="Segoe UI" w:cs="Segoe UI"/>
+          <w:b/>
+          <w:color w:val="002060"/>
+          <w:sz w:val="24"/>
+        </w:rPr>
+      </w:pPr>
+    </w:p>
+    <w:p>
+      <w:pPr>
+        <w:pStyle w:val="ListParagraph"/>
+        <w:numPr>
+          <w:ilvl w:val="1"/>
+          <w:numId w:val="43"/>
+        </w:numPr>
+        <w:jc w:val="both"/>
+        <w:rPr>
+          <w:rFonts w:ascii="Segoe UI" w:hAnsi="Segoe UI" w:cs="Segoe UI"/>
+          <w:b/>
+          <w:color w:val="002060"/>
+          <w:sz w:val="24"/>
+        </w:rPr>
+      </w:pPr>
+      <w:r>
+        <w:rPr>
+          <w:rFonts w:ascii="Segoe UI" w:hAnsi="Segoe UI" w:cs="Segoe UI"/>
+          <w:b/>
+          <w:i/>
+          <w:color w:val="FF0000"/>
+          <w:sz w:val="24"/>
+        </w:rPr>
+        <w:t>View:</w:t>
+      </w:r>
+      <w:r>
+        <w:rPr>
+          <w:rFonts w:ascii="Segoe UI" w:hAnsi="Segoe UI" w:cs="Segoe UI"/>
+          <w:b/>
+          <w:color w:val="FF0000"/>
+          <w:sz w:val="24"/>
+        </w:rPr>
+        <w:t xml:space="preserve"> </w:t>
+      </w:r>
+      <w:r>
+        <w:rPr>
+          <w:rFonts w:ascii="Segoe UI" w:hAnsi="Segoe UI" w:cs="Segoe UI"/>
+          <w:b/>
+          <w:color w:val="000000" w:themeColor="text1"/>
+          <w:sz w:val="24"/>
+        </w:rPr>
+        <w:t>My fxml files and UI components it is responible for presenting the data to the user and receiving the inputs from user.</w:t>
+      </w:r>
+    </w:p>
+    <w:p>
+      <w:pPr>
+        <w:pStyle w:val="ListParagraph"/>
+        <w:ind w:left="900"/>
+        <w:jc w:val="both"/>
+        <w:rPr>
+          <w:rFonts w:ascii="Segoe UI" w:hAnsi="Segoe UI" w:cs="Segoe UI"/>
+          <w:b/>
+          <w:color w:val="002060"/>
+          <w:sz w:val="24"/>
+        </w:rPr>
+      </w:pPr>
+    </w:p>
+    <w:p>
+      <w:pPr>
+        <w:pStyle w:val="ListParagraph"/>
+        <w:numPr>
+          <w:ilvl w:val="1"/>
+          <w:numId w:val="43"/>
+        </w:numPr>
+        <w:jc w:val="both"/>
+        <w:rPr>
+          <w:rFonts w:ascii="Segoe UI" w:hAnsi="Segoe UI" w:cs="Segoe UI"/>
+          <w:b/>
+          <w:color w:val="002060"/>
+          <w:sz w:val="24"/>
+        </w:rPr>
+      </w:pPr>
+      <w:r>
+        <w:rPr>
+          <w:rFonts w:ascii="Segoe UI" w:hAnsi="Segoe UI" w:cs="Segoe UI"/>
+          <w:b/>
+          <w:i/>
+          <w:color w:val="FF0000"/>
+          <w:sz w:val="24"/>
+        </w:rPr>
+        <w:t xml:space="preserve">Controller: </w:t>
+      </w:r>
+      <w:r>
+        <w:rPr>
+          <w:rFonts w:ascii="Segoe UI" w:hAnsi="Segoe UI" w:cs="Segoe UI"/>
+          <w:b/>
+          <w:color w:val="000000" w:themeColor="text1"/>
+          <w:sz w:val="24"/>
+        </w:rPr>
+        <w:t>MainViewController acts as a controller. It handles user inputs, updates the model and manipulates the view. It connects the model and the view, ensuring they stay separate.</w:t>
+      </w:r>
+    </w:p>
+    <w:p>
+      <w:pPr>
+        <w:pStyle w:val="ListParagraph"/>
+        <w:rPr>
+          <w:rFonts w:ascii="Segoe UI" w:hAnsi="Segoe UI" w:cs="Segoe UI"/>
+          <w:b/>
+          <w:color w:val="002060"/>
+          <w:sz w:val="24"/>
+        </w:rPr>
+      </w:pPr>
+    </w:p>
+    <w:p>
+      <w:pPr>
+        <w:pStyle w:val="ListParagraph"/>
+        <w:ind w:left="1890"/>
+        <w:jc w:val="both"/>
+        <w:rPr>
+          <w:rFonts w:ascii="Segoe UI" w:hAnsi="Segoe UI" w:cs="Segoe UI"/>
+          <w:b/>
+          <w:color w:val="002060"/>
+          <w:sz w:val="24"/>
+        </w:rPr>
+      </w:pPr>
+    </w:p>
+    <w:p>
+      <w:pPr>
+        <w:pStyle w:val="ListParagraph"/>
+        <w:numPr>
+          <w:ilvl w:val="0"/>
+          <w:numId w:val="40"/>
+        </w:numPr>
+        <w:rPr>
+          <w:rFonts w:ascii="Segoe UI" w:hAnsi="Segoe UI" w:cs="Segoe UI"/>
+          <w:b/>
+          <w:i/>
+          <w:color w:val="FF0000"/>
+          <w:sz w:val="24"/>
+        </w:rPr>
+      </w:pPr>
+      <w:r>
+        <w:rPr>
+          <w:rFonts w:ascii="Segoe UI" w:hAnsi="Segoe UI" w:cs="Segoe UI"/>
+          <w:b/>
+          <w:i/>
+          <w:color w:val="FF0000"/>
+          <w:sz w:val="24"/>
+        </w:rPr>
+        <w:t>Factory method creational pattern</w:t>
+      </w:r>
+      <w:r>
+        <w:rPr>
+          <w:rFonts w:ascii="Segoe UI" w:hAnsi="Segoe UI" w:cs="Segoe UI"/>
+          <w:b/>
+          <w:i/>
+          <w:color w:val="FF0000"/>
+          <w:sz w:val="24"/>
+        </w:rPr>
+        <w:t xml:space="preserve">: </w:t>
+      </w:r>
+      <w:r>
+        <w:rPr>
+          <w:rFonts w:ascii="Segoe UI" w:hAnsi="Segoe UI" w:cs="Segoe UI"/>
+          <w:b/>
+          <w:color w:val="002060"/>
+          <w:sz w:val="24"/>
+        </w:rPr>
+        <w:t>In the ApplicationFactory class,through the applicationRunner method, this class decides which type of instance of the IApplication interface to create based on the criteria provided</w:t>
+      </w:r>
+      <w:r>
+        <w:rPr>
+          <w:rFonts w:ascii="Segoe UI" w:hAnsi="Segoe UI" w:cs="Segoe UI"/>
+          <w:b/>
+          <w:color w:val="002060"/>
+          <w:sz w:val="24"/>
+        </w:rPr>
+        <w:t>.</w:t>
+      </w:r>
+    </w:p>
+    <w:p>
+      <w:pPr>
+        <w:jc w:val="both"/>
+        <w:rPr>
+          <w:rFonts w:ascii="Segoe UI" w:hAnsi="Segoe UI" w:cs="Segoe UI"/>
+          <w:b/>
+          <w:color w:val="0D0D0D" w:themeColor="text1" w:themeTint="F2"/>
+          <w:sz w:val="24"/>
+          <w:u w:val="wave"/>
+        </w:rPr>
+      </w:pPr>
+      <w:r>
+        <w:rPr>
+          <w:rFonts w:ascii="Segoe UI" w:hAnsi="Segoe UI" w:cs="Segoe UI"/>
+          <w:b/>
+          <w:color w:val="0D0D0D" w:themeColor="text1" w:themeTint="F2"/>
+          <w:sz w:val="24"/>
+          <w:u w:val="wave"/>
+        </w:rPr>
+        <w:t>Target:</w:t>
+      </w:r>
+    </w:p>
+    <w:p>
+      <w:pPr>
+        <w:pStyle w:val="ListParagraph"/>
+        <w:numPr>
+          <w:ilvl w:val="0"/>
+          <w:numId w:val="45"/>
+        </w:numPr>
+        <w:rPr>
+          <w:rFonts w:ascii="Segoe UI" w:hAnsi="Segoe UI" w:cs="Segoe UI"/>
+          <w:b/>
+          <w:color w:val="00B050"/>
+          <w:sz w:val="24"/>
+          <w:u w:val="single"/>
+        </w:rPr>
+      </w:pPr>
+      <w:r>
+        <w:rPr>
+          <w:rFonts w:ascii="Segoe UI" w:hAnsi="Segoe UI" w:cs="Segoe UI"/>
+          <w:b/>
+          <w:color w:val="000000" w:themeColor="text1"/>
+          <w:sz w:val="24"/>
+        </w:rPr>
+        <w:t>I</w:t>
+      </w:r>
+      <w:r>
+        <w:rPr>
+          <w:rFonts w:ascii="Segoe UI" w:hAnsi="Segoe UI" w:cs="Segoe UI"/>
+          <w:b/>
+          <w:color w:val="000000" w:themeColor="text1"/>
+          <w:sz w:val="24"/>
+        </w:rPr>
+        <w:t>t is decided whether to create a GUIApplication instance or throw an exception.</w:t>
+      </w:r>
+    </w:p>
+    <w:p>
+      <w:pPr>
+        <w:pStyle w:val="ListParagraph"/>
+        <w:rPr>
+          <w:rFonts w:ascii="Segoe UI" w:hAnsi="Segoe UI" w:cs="Segoe UI"/>
+          <w:b/>
+          <w:color w:val="00B050"/>
+          <w:sz w:val="24"/>
+          <w:u w:val="single"/>
         </w:rPr>
       </w:pPr>
     </w:p>
@@ -1181,77 +1805,6 @@
     </w:p>
     <w:p>
       <w:pPr>
-        <w:pStyle w:val="ListParagraph"/>
-        <w:rPr>
-          <w:rFonts w:ascii="Segoe UI" w:hAnsi="Segoe UI" w:cs="Segoe UI"/>
-          <w:b/>
-          <w:szCs w:val="28"/>
-        </w:rPr>
-      </w:pPr>
-    </w:p>
-    <w:p>
-      <w:pPr>
-        <w:pStyle w:val="ListParagraph"/>
-        <w:rPr>
-          <w:rFonts w:ascii="Segoe UI" w:hAnsi="Segoe UI" w:cs="Segoe UI"/>
-          <w:b/>
-          <w:szCs w:val="28"/>
-        </w:rPr>
-      </w:pPr>
-    </w:p>
-    <w:p>
-      <w:pPr>
-        <w:pStyle w:val="ListParagraph"/>
-        <w:rPr>
-          <w:rFonts w:ascii="Segoe UI" w:hAnsi="Segoe UI" w:cs="Segoe UI"/>
-          <w:b/>
-          <w:szCs w:val="28"/>
-        </w:rPr>
-      </w:pPr>
-    </w:p>
-    <w:p>
-      <w:pPr>
-        <w:pStyle w:val="ListParagraph"/>
-        <w:rPr>
-          <w:rFonts w:ascii="Segoe UI" w:hAnsi="Segoe UI" w:cs="Segoe UI"/>
-          <w:b/>
-          <w:szCs w:val="28"/>
-        </w:rPr>
-      </w:pPr>
-    </w:p>
-    <w:p>
-      <w:pPr>
-        <w:pStyle w:val="ListParagraph"/>
-        <w:rPr>
-          <w:rFonts w:ascii="Segoe UI" w:hAnsi="Segoe UI" w:cs="Segoe UI"/>
-          <w:b/>
-          <w:szCs w:val="28"/>
-        </w:rPr>
-      </w:pPr>
-    </w:p>
-    <w:p>
-      <w:pPr>
-        <w:pStyle w:val="ListParagraph"/>
-        <w:rPr>
-          <w:rFonts w:ascii="Segoe UI" w:hAnsi="Segoe UI" w:cs="Segoe UI"/>
-          <w:b/>
-          <w:szCs w:val="28"/>
-        </w:rPr>
-      </w:pPr>
-    </w:p>
-    <w:p>
-      <w:pPr>
-        <w:pStyle w:val="ListParagraph"/>
-        <w:rPr>
-          <w:rFonts w:ascii="Segoe UI" w:hAnsi="Segoe UI" w:cs="Segoe UI"/>
-          <w:b/>
-          <w:szCs w:val="28"/>
-        </w:rPr>
-      </w:pPr>
-    </w:p>
-    <w:p>
-      <w:pPr>
-        <w:pStyle w:val="ListParagraph"/>
         <w:rPr>
           <w:rFonts w:ascii="Segoe UI" w:hAnsi="Segoe UI" w:cs="Segoe UI"/>
           <w:b/>
@@ -2731,6 +3284,8 @@
         </w:rPr>
         <w:t>Now:</w:t>
       </w:r>
+      <w:bookmarkStart w:id="2" w:name="_GoBack"/>
+      <w:bookmarkEnd w:id="2"/>
     </w:p>
     <w:p>
       <w:pPr>
@@ -2787,6 +3342,29 @@
           <w:color w:val="002060"/>
         </w:rPr>
         <w:t xml:space="preserve"> methods per class =&gt; seems ok</w:t>
+      </w:r>
+    </w:p>
+    <w:p>
+      <w:pPr>
+        <w:pStyle w:val="ListParagraph"/>
+        <w:numPr>
+          <w:ilvl w:val="0"/>
+          <w:numId w:val="45"/>
+        </w:numPr>
+        <w:rPr>
+          <w:rFonts w:ascii="Segoe UI" w:hAnsi="Segoe UI" w:cs="Segoe UI"/>
+          <w:b/>
+          <w:color w:val="002060"/>
+        </w:rPr>
+      </w:pPr>
+      <w:r>
+        <w:rPr>
+          <w:rFonts w:ascii="Segoe UI" w:hAnsi="Segoe UI" w:cs="Segoe UI"/>
+          <w:b/>
+          <w:color w:val="002060"/>
+          <w:highlight w:val="green"/>
+        </w:rPr>
+        <w:t>Done</w:t>
       </w:r>
     </w:p>
     <w:p>
@@ -3499,7 +4077,7 @@
           <w:rFonts w:ascii="Segoe UI" w:hAnsi="Segoe UI" w:cs="Segoe UI"/>
           <w:color w:val="000000" w:themeColor="text1"/>
         </w:rPr>
-        <w:t>4</w:t>
+        <w:t>9</w:t>
       </w:r>
       <w:r>
         <w:rPr>
@@ -3560,10 +4138,35 @@
     </w:p>
     <w:p>
       <w:pPr>
+        <w:pStyle w:val="ListParagraph"/>
+        <w:numPr>
+          <w:ilvl w:val="0"/>
+          <w:numId w:val="39"/>
+        </w:numPr>
         <w:rPr>
           <w:rFonts w:ascii="Segoe UI" w:hAnsi="Segoe UI" w:cs="Segoe UI"/>
           <w:b/>
           <w:color w:val="002060"/>
+          <w:highlight w:val="green"/>
+        </w:rPr>
+      </w:pPr>
+      <w:r>
+        <w:rPr>
+          <w:rFonts w:ascii="Segoe UI" w:hAnsi="Segoe UI" w:cs="Segoe UI"/>
+          <w:b/>
+          <w:color w:val="002060"/>
+          <w:highlight w:val="green"/>
+        </w:rPr>
+        <w:lastRenderedPageBreak/>
+        <w:t>Done</w:t>
+      </w:r>
+    </w:p>
+    <w:p>
+      <w:pPr>
+        <w:rPr>
+          <w:rFonts w:ascii="Segoe UI" w:hAnsi="Segoe UI" w:cs="Segoe UI"/>
+          <w:b/>
+          <w:color w:val="002060"/>
         </w:rPr>
       </w:pPr>
     </w:p>
@@ -3581,7 +4184,6 @@
           <w:b/>
           <w:color w:val="000000" w:themeColor="text1"/>
         </w:rPr>
-        <w:lastRenderedPageBreak/>
         <w:t xml:space="preserve">7. </w:t>
       </w:r>
       <w:r>
@@ -4615,6 +5217,7 @@
           <w:rFonts w:ascii="Segoe UI" w:hAnsi="Segoe UI" w:cs="Segoe UI"/>
           <w:i/>
         </w:rPr>
+        <w:lastRenderedPageBreak/>
         <w:t>2</w:t>
       </w:r>
       <w:r>
@@ -4659,7 +5262,6 @@
           <w:b/>
           <w:color w:val="FF0000"/>
         </w:rPr>
-        <w:lastRenderedPageBreak/>
         <w:t xml:space="preserve">!  TARGET !  </w:t>
       </w:r>
       <w:r>
@@ -4771,8 +5373,6 @@
         </w:rPr>
         <w:t>Now:</w:t>
       </w:r>
-      <w:bookmarkStart w:id="2" w:name="_GoBack"/>
-      <w:bookmarkEnd w:id="2"/>
     </w:p>
     <w:p>
       <w:pPr>
@@ -5310,7 +5910,6 @@
           <w:szCs w:val="28"/>
           <w:lang w:val="en-US"/>
         </w:rPr>
-        <w:lastRenderedPageBreak/>
         <w:t xml:space="preserve">      4. </w:t>
       </w:r>
       <w:r>
@@ -5516,7 +6115,7 @@
           <w:rPr>
             <w:noProof/>
           </w:rPr>
-          <w:t>6</w:t>
+          <w:t>8</w:t>
         </w:r>
         <w:r>
           <w:rPr>
@@ -7698,6 +8297,120 @@
     </w:lvl>
   </w:abstractNum>
   <w:abstractNum w:abstractNumId="19">
+    <w:nsid w:val="371F4F79"/>
+    <w:multiLevelType w:val="hybridMultilevel"/>
+    <w:tmpl w:val="DD72203E"/>
+    <w:lvl w:ilvl="0" w:tplc="3AB0F5DE">
+      <w:start w:val="1"/>
+      <w:numFmt w:val="bullet"/>
+      <w:lvlText w:val=""/>
+      <w:lvlJc w:val="left"/>
+      <w:pPr>
+        <w:ind w:left="720" w:hanging="360"/>
+      </w:pPr>
+      <w:rPr>
+        <w:rFonts w:ascii="Wingdings" w:hAnsi="Wingdings" w:hint="default"/>
+        <w:color w:val="002060"/>
+      </w:rPr>
+    </w:lvl>
+    <w:lvl w:ilvl="1" w:tplc="04090003" w:tentative="1">
+      <w:start w:val="1"/>
+      <w:numFmt w:val="bullet"/>
+      <w:lvlText w:val="o"/>
+      <w:lvlJc w:val="left"/>
+      <w:pPr>
+        <w:ind w:left="1440" w:hanging="360"/>
+      </w:pPr>
+      <w:rPr>
+        <w:rFonts w:ascii="Courier New" w:hAnsi="Courier New" w:cs="Courier New" w:hint="default"/>
+      </w:rPr>
+    </w:lvl>
+    <w:lvl w:ilvl="2" w:tplc="04090005" w:tentative="1">
+      <w:start w:val="1"/>
+      <w:numFmt w:val="bullet"/>
+      <w:lvlText w:val=""/>
+      <w:lvlJc w:val="left"/>
+      <w:pPr>
+        <w:ind w:left="2160" w:hanging="360"/>
+      </w:pPr>
+      <w:rPr>
+        <w:rFonts w:ascii="Wingdings" w:hAnsi="Wingdings" w:hint="default"/>
+      </w:rPr>
+    </w:lvl>
+    <w:lvl w:ilvl="3" w:tplc="04090001" w:tentative="1">
+      <w:start w:val="1"/>
+      <w:numFmt w:val="bullet"/>
+      <w:lvlText w:val=""/>
+      <w:lvlJc w:val="left"/>
+      <w:pPr>
+        <w:ind w:left="2880" w:hanging="360"/>
+      </w:pPr>
+      <w:rPr>
+        <w:rFonts w:ascii="Symbol" w:hAnsi="Symbol" w:hint="default"/>
+      </w:rPr>
+    </w:lvl>
+    <w:lvl w:ilvl="4" w:tplc="04090003" w:tentative="1">
+      <w:start w:val="1"/>
+      <w:numFmt w:val="bullet"/>
+      <w:lvlText w:val="o"/>
+      <w:lvlJc w:val="left"/>
+      <w:pPr>
+        <w:ind w:left="3600" w:hanging="360"/>
+      </w:pPr>
+      <w:rPr>
+        <w:rFonts w:ascii="Courier New" w:hAnsi="Courier New" w:cs="Courier New" w:hint="default"/>
+      </w:rPr>
+    </w:lvl>
+    <w:lvl w:ilvl="5" w:tplc="04090005" w:tentative="1">
+      <w:start w:val="1"/>
+      <w:numFmt w:val="bullet"/>
+      <w:lvlText w:val=""/>
+      <w:lvlJc w:val="left"/>
+      <w:pPr>
+        <w:ind w:left="4320" w:hanging="360"/>
+      </w:pPr>
+      <w:rPr>
+        <w:rFonts w:ascii="Wingdings" w:hAnsi="Wingdings" w:hint="default"/>
+      </w:rPr>
+    </w:lvl>
+    <w:lvl w:ilvl="6" w:tplc="04090001" w:tentative="1">
+      <w:start w:val="1"/>
+      <w:numFmt w:val="bullet"/>
+      <w:lvlText w:val=""/>
+      <w:lvlJc w:val="left"/>
+      <w:pPr>
+        <w:ind w:left="5040" w:hanging="360"/>
+      </w:pPr>
+      <w:rPr>
+        <w:rFonts w:ascii="Symbol" w:hAnsi="Symbol" w:hint="default"/>
+      </w:rPr>
+    </w:lvl>
+    <w:lvl w:ilvl="7" w:tplc="04090003" w:tentative="1">
+      <w:start w:val="1"/>
+      <w:numFmt w:val="bullet"/>
+      <w:lvlText w:val="o"/>
+      <w:lvlJc w:val="left"/>
+      <w:pPr>
+        <w:ind w:left="5760" w:hanging="360"/>
+      </w:pPr>
+      <w:rPr>
+        <w:rFonts w:ascii="Courier New" w:hAnsi="Courier New" w:cs="Courier New" w:hint="default"/>
+      </w:rPr>
+    </w:lvl>
+    <w:lvl w:ilvl="8" w:tplc="04090005" w:tentative="1">
+      <w:start w:val="1"/>
+      <w:numFmt w:val="bullet"/>
+      <w:lvlText w:val=""/>
+      <w:lvlJc w:val="left"/>
+      <w:pPr>
+        <w:ind w:left="6480" w:hanging="360"/>
+      </w:pPr>
+      <w:rPr>
+        <w:rFonts w:ascii="Wingdings" w:hAnsi="Wingdings" w:hint="default"/>
+      </w:rPr>
+    </w:lvl>
+  </w:abstractNum>
+  <w:abstractNum w:abstractNumId="20">
     <w:nsid w:val="3BA15051"/>
     <w:multiLevelType w:val="hybridMultilevel"/>
     <w:tmpl w:val="DFB25220"/>
@@ -7783,7 +8496,7 @@
       </w:pPr>
     </w:lvl>
   </w:abstractNum>
-  <w:abstractNum w:abstractNumId="20">
+  <w:abstractNum w:abstractNumId="21">
     <w:nsid w:val="430554DF"/>
     <w:multiLevelType w:val="hybridMultilevel"/>
     <w:tmpl w:val="61929206"/>
@@ -7898,7 +8611,7 @@
       </w:rPr>
     </w:lvl>
   </w:abstractNum>
-  <w:abstractNum w:abstractNumId="21">
+  <w:abstractNum w:abstractNumId="22">
     <w:nsid w:val="44A366A1"/>
     <w:multiLevelType w:val="hybridMultilevel"/>
     <w:tmpl w:val="DFB25220"/>
@@ -7984,7 +8697,7 @@
       </w:pPr>
     </w:lvl>
   </w:abstractNum>
-  <w:abstractNum w:abstractNumId="22">
+  <w:abstractNum w:abstractNumId="23">
     <w:nsid w:val="46A85D14"/>
     <w:multiLevelType w:val="hybridMultilevel"/>
     <w:tmpl w:val="0B2E2EB0"/>
@@ -8096,7 +8809,120 @@
       </w:rPr>
     </w:lvl>
   </w:abstractNum>
-  <w:abstractNum w:abstractNumId="23">
+  <w:abstractNum w:abstractNumId="24">
+    <w:nsid w:val="47625074"/>
+    <w:multiLevelType w:val="hybridMultilevel"/>
+    <w:tmpl w:val="4AAC2AD8"/>
+    <w:lvl w:ilvl="0" w:tplc="0409000D">
+      <w:start w:val="1"/>
+      <w:numFmt w:val="bullet"/>
+      <w:lvlText w:val=""/>
+      <w:lvlJc w:val="left"/>
+      <w:pPr>
+        <w:ind w:left="720" w:hanging="360"/>
+      </w:pPr>
+      <w:rPr>
+        <w:rFonts w:ascii="Wingdings" w:hAnsi="Wingdings" w:hint="default"/>
+      </w:rPr>
+    </w:lvl>
+    <w:lvl w:ilvl="1" w:tplc="04090003" w:tentative="1">
+      <w:start w:val="1"/>
+      <w:numFmt w:val="bullet"/>
+      <w:lvlText w:val="o"/>
+      <w:lvlJc w:val="left"/>
+      <w:pPr>
+        <w:ind w:left="1440" w:hanging="360"/>
+      </w:pPr>
+      <w:rPr>
+        <w:rFonts w:ascii="Courier New" w:hAnsi="Courier New" w:cs="Courier New" w:hint="default"/>
+      </w:rPr>
+    </w:lvl>
+    <w:lvl w:ilvl="2" w:tplc="04090005" w:tentative="1">
+      <w:start w:val="1"/>
+      <w:numFmt w:val="bullet"/>
+      <w:lvlText w:val=""/>
+      <w:lvlJc w:val="left"/>
+      <w:pPr>
+        <w:ind w:left="2160" w:hanging="360"/>
+      </w:pPr>
+      <w:rPr>
+        <w:rFonts w:ascii="Wingdings" w:hAnsi="Wingdings" w:hint="default"/>
+      </w:rPr>
+    </w:lvl>
+    <w:lvl w:ilvl="3" w:tplc="04090001" w:tentative="1">
+      <w:start w:val="1"/>
+      <w:numFmt w:val="bullet"/>
+      <w:lvlText w:val=""/>
+      <w:lvlJc w:val="left"/>
+      <w:pPr>
+        <w:ind w:left="2880" w:hanging="360"/>
+      </w:pPr>
+      <w:rPr>
+        <w:rFonts w:ascii="Symbol" w:hAnsi="Symbol" w:hint="default"/>
+      </w:rPr>
+    </w:lvl>
+    <w:lvl w:ilvl="4" w:tplc="04090003" w:tentative="1">
+      <w:start w:val="1"/>
+      <w:numFmt w:val="bullet"/>
+      <w:lvlText w:val="o"/>
+      <w:lvlJc w:val="left"/>
+      <w:pPr>
+        <w:ind w:left="3600" w:hanging="360"/>
+      </w:pPr>
+      <w:rPr>
+        <w:rFonts w:ascii="Courier New" w:hAnsi="Courier New" w:cs="Courier New" w:hint="default"/>
+      </w:rPr>
+    </w:lvl>
+    <w:lvl w:ilvl="5" w:tplc="04090005" w:tentative="1">
+      <w:start w:val="1"/>
+      <w:numFmt w:val="bullet"/>
+      <w:lvlText w:val=""/>
+      <w:lvlJc w:val="left"/>
+      <w:pPr>
+        <w:ind w:left="4320" w:hanging="360"/>
+      </w:pPr>
+      <w:rPr>
+        <w:rFonts w:ascii="Wingdings" w:hAnsi="Wingdings" w:hint="default"/>
+      </w:rPr>
+    </w:lvl>
+    <w:lvl w:ilvl="6" w:tplc="04090001" w:tentative="1">
+      <w:start w:val="1"/>
+      <w:numFmt w:val="bullet"/>
+      <w:lvlText w:val=""/>
+      <w:lvlJc w:val="left"/>
+      <w:pPr>
+        <w:ind w:left="5040" w:hanging="360"/>
+      </w:pPr>
+      <w:rPr>
+        <w:rFonts w:ascii="Symbol" w:hAnsi="Symbol" w:hint="default"/>
+      </w:rPr>
+    </w:lvl>
+    <w:lvl w:ilvl="7" w:tplc="04090003" w:tentative="1">
+      <w:start w:val="1"/>
+      <w:numFmt w:val="bullet"/>
+      <w:lvlText w:val="o"/>
+      <w:lvlJc w:val="left"/>
+      <w:pPr>
+        <w:ind w:left="5760" w:hanging="360"/>
+      </w:pPr>
+      <w:rPr>
+        <w:rFonts w:ascii="Courier New" w:hAnsi="Courier New" w:cs="Courier New" w:hint="default"/>
+      </w:rPr>
+    </w:lvl>
+    <w:lvl w:ilvl="8" w:tplc="04090005" w:tentative="1">
+      <w:start w:val="1"/>
+      <w:numFmt w:val="bullet"/>
+      <w:lvlText w:val=""/>
+      <w:lvlJc w:val="left"/>
+      <w:pPr>
+        <w:ind w:left="6480" w:hanging="360"/>
+      </w:pPr>
+      <w:rPr>
+        <w:rFonts w:ascii="Wingdings" w:hAnsi="Wingdings" w:hint="default"/>
+      </w:rPr>
+    </w:lvl>
+  </w:abstractNum>
+  <w:abstractNum w:abstractNumId="25">
     <w:nsid w:val="49E34135"/>
     <w:multiLevelType w:val="hybridMultilevel"/>
     <w:tmpl w:val="DFB25220"/>
@@ -8182,7 +9008,7 @@
       </w:pPr>
     </w:lvl>
   </w:abstractNum>
-  <w:abstractNum w:abstractNumId="24">
+  <w:abstractNum w:abstractNumId="26">
     <w:nsid w:val="4C0D4A06"/>
     <w:multiLevelType w:val="hybridMultilevel"/>
     <w:tmpl w:val="DFB25220"/>
@@ -8268,10 +9094,10 @@
       </w:pPr>
     </w:lvl>
   </w:abstractNum>
-  <w:abstractNum w:abstractNumId="25">
+  <w:abstractNum w:abstractNumId="27">
     <w:nsid w:val="56555389"/>
     <w:multiLevelType w:val="hybridMultilevel"/>
-    <w:tmpl w:val="F412148A"/>
+    <w:tmpl w:val="A6349956"/>
     <w:lvl w:ilvl="0" w:tplc="0409000D">
       <w:start w:val="1"/>
       <w:numFmt w:val="bullet"/>
@@ -8381,7 +9207,119 @@
       </w:rPr>
     </w:lvl>
   </w:abstractNum>
-  <w:abstractNum w:abstractNumId="26">
+  <w:abstractNum w:abstractNumId="28">
+    <w:nsid w:val="576D483A"/>
+    <w:multiLevelType w:val="hybridMultilevel"/>
+    <w:tmpl w:val="DAE2B20A"/>
+    <w:lvl w:ilvl="0" w:tplc="B74EBE80">
+      <w:numFmt w:val="bullet"/>
+      <w:lvlText w:val="-"/>
+      <w:lvlJc w:val="left"/>
+      <w:pPr>
+        <w:ind w:left="792" w:hanging="360"/>
+      </w:pPr>
+      <w:rPr>
+        <w:rFonts w:ascii="Segoe UI" w:eastAsiaTheme="minorHAnsi" w:hAnsi="Segoe UI" w:cs="Segoe UI" w:hint="default"/>
+      </w:rPr>
+    </w:lvl>
+    <w:lvl w:ilvl="1" w:tplc="04090003" w:tentative="1">
+      <w:start w:val="1"/>
+      <w:numFmt w:val="bullet"/>
+      <w:lvlText w:val="o"/>
+      <w:lvlJc w:val="left"/>
+      <w:pPr>
+        <w:ind w:left="1512" w:hanging="360"/>
+      </w:pPr>
+      <w:rPr>
+        <w:rFonts w:ascii="Courier New" w:hAnsi="Courier New" w:cs="Courier New" w:hint="default"/>
+      </w:rPr>
+    </w:lvl>
+    <w:lvl w:ilvl="2" w:tplc="04090005" w:tentative="1">
+      <w:start w:val="1"/>
+      <w:numFmt w:val="bullet"/>
+      <w:lvlText w:val=""/>
+      <w:lvlJc w:val="left"/>
+      <w:pPr>
+        <w:ind w:left="2232" w:hanging="360"/>
+      </w:pPr>
+      <w:rPr>
+        <w:rFonts w:ascii="Wingdings" w:hAnsi="Wingdings" w:hint="default"/>
+      </w:rPr>
+    </w:lvl>
+    <w:lvl w:ilvl="3" w:tplc="04090001" w:tentative="1">
+      <w:start w:val="1"/>
+      <w:numFmt w:val="bullet"/>
+      <w:lvlText w:val=""/>
+      <w:lvlJc w:val="left"/>
+      <w:pPr>
+        <w:ind w:left="2952" w:hanging="360"/>
+      </w:pPr>
+      <w:rPr>
+        <w:rFonts w:ascii="Symbol" w:hAnsi="Symbol" w:hint="default"/>
+      </w:rPr>
+    </w:lvl>
+    <w:lvl w:ilvl="4" w:tplc="04090003" w:tentative="1">
+      <w:start w:val="1"/>
+      <w:numFmt w:val="bullet"/>
+      <w:lvlText w:val="o"/>
+      <w:lvlJc w:val="left"/>
+      <w:pPr>
+        <w:ind w:left="3672" w:hanging="360"/>
+      </w:pPr>
+      <w:rPr>
+        <w:rFonts w:ascii="Courier New" w:hAnsi="Courier New" w:cs="Courier New" w:hint="default"/>
+      </w:rPr>
+    </w:lvl>
+    <w:lvl w:ilvl="5" w:tplc="04090005" w:tentative="1">
+      <w:start w:val="1"/>
+      <w:numFmt w:val="bullet"/>
+      <w:lvlText w:val=""/>
+      <w:lvlJc w:val="left"/>
+      <w:pPr>
+        <w:ind w:left="4392" w:hanging="360"/>
+      </w:pPr>
+      <w:rPr>
+        <w:rFonts w:ascii="Wingdings" w:hAnsi="Wingdings" w:hint="default"/>
+      </w:rPr>
+    </w:lvl>
+    <w:lvl w:ilvl="6" w:tplc="04090001" w:tentative="1">
+      <w:start w:val="1"/>
+      <w:numFmt w:val="bullet"/>
+      <w:lvlText w:val=""/>
+      <w:lvlJc w:val="left"/>
+      <w:pPr>
+        <w:ind w:left="5112" w:hanging="360"/>
+      </w:pPr>
+      <w:rPr>
+        <w:rFonts w:ascii="Symbol" w:hAnsi="Symbol" w:hint="default"/>
+      </w:rPr>
+    </w:lvl>
+    <w:lvl w:ilvl="7" w:tplc="04090003" w:tentative="1">
+      <w:start w:val="1"/>
+      <w:numFmt w:val="bullet"/>
+      <w:lvlText w:val="o"/>
+      <w:lvlJc w:val="left"/>
+      <w:pPr>
+        <w:ind w:left="5832" w:hanging="360"/>
+      </w:pPr>
+      <w:rPr>
+        <w:rFonts w:ascii="Courier New" w:hAnsi="Courier New" w:cs="Courier New" w:hint="default"/>
+      </w:rPr>
+    </w:lvl>
+    <w:lvl w:ilvl="8" w:tplc="04090005" w:tentative="1">
+      <w:start w:val="1"/>
+      <w:numFmt w:val="bullet"/>
+      <w:lvlText w:val=""/>
+      <w:lvlJc w:val="left"/>
+      <w:pPr>
+        <w:ind w:left="6552" w:hanging="360"/>
+      </w:pPr>
+      <w:rPr>
+        <w:rFonts w:ascii="Wingdings" w:hAnsi="Wingdings" w:hint="default"/>
+      </w:rPr>
+    </w:lvl>
+  </w:abstractNum>
+  <w:abstractNum w:abstractNumId="29">
     <w:nsid w:val="5C4762D5"/>
     <w:multiLevelType w:val="hybridMultilevel"/>
     <w:tmpl w:val="1B947098"/>
@@ -8470,7 +9408,7 @@
       </w:pPr>
     </w:lvl>
   </w:abstractNum>
-  <w:abstractNum w:abstractNumId="27">
+  <w:abstractNum w:abstractNumId="30">
     <w:nsid w:val="5C5448D8"/>
     <w:multiLevelType w:val="hybridMultilevel"/>
     <w:tmpl w:val="2E3AC528"/>
@@ -8585,7 +9523,7 @@
       </w:rPr>
     </w:lvl>
   </w:abstractNum>
-  <w:abstractNum w:abstractNumId="28">
+  <w:abstractNum w:abstractNumId="31">
     <w:nsid w:val="5C5854E0"/>
     <w:multiLevelType w:val="hybridMultilevel"/>
     <w:tmpl w:val="1B947098"/>
@@ -8674,7 +9612,7 @@
       </w:pPr>
     </w:lvl>
   </w:abstractNum>
-  <w:abstractNum w:abstractNumId="29">
+  <w:abstractNum w:abstractNumId="32">
     <w:nsid w:val="5C6D0C00"/>
     <w:multiLevelType w:val="hybridMultilevel"/>
     <w:tmpl w:val="2FAE6F4A"/>
@@ -8789,7 +9727,7 @@
       </w:rPr>
     </w:lvl>
   </w:abstractNum>
-  <w:abstractNum w:abstractNumId="30">
+  <w:abstractNum w:abstractNumId="33">
     <w:nsid w:val="5EC444DF"/>
     <w:multiLevelType w:val="hybridMultilevel"/>
     <w:tmpl w:val="EBA4767C"/>
@@ -8904,7 +9842,7 @@
       </w:rPr>
     </w:lvl>
   </w:abstractNum>
-  <w:abstractNum w:abstractNumId="31">
+  <w:abstractNum w:abstractNumId="34">
     <w:nsid w:val="5FF21761"/>
     <w:multiLevelType w:val="hybridMultilevel"/>
     <w:tmpl w:val="211EDCB0"/>
@@ -9019,7 +9957,7 @@
       </w:rPr>
     </w:lvl>
   </w:abstractNum>
-  <w:abstractNum w:abstractNumId="32">
+  <w:abstractNum w:abstractNumId="35">
     <w:nsid w:val="619C62FB"/>
     <w:multiLevelType w:val="hybridMultilevel"/>
     <w:tmpl w:val="1B947098"/>
@@ -9108,7 +10046,7 @@
       </w:pPr>
     </w:lvl>
   </w:abstractNum>
-  <w:abstractNum w:abstractNumId="33">
+  <w:abstractNum w:abstractNumId="36">
     <w:nsid w:val="633521E8"/>
     <w:multiLevelType w:val="hybridMultilevel"/>
     <w:tmpl w:val="DFB25220"/>
@@ -9194,7 +10132,7 @@
       </w:pPr>
     </w:lvl>
   </w:abstractNum>
-  <w:abstractNum w:abstractNumId="34">
+  <w:abstractNum w:abstractNumId="37">
     <w:nsid w:val="65B9493E"/>
     <w:multiLevelType w:val="hybridMultilevel"/>
     <w:tmpl w:val="DFB25220"/>
@@ -9280,7 +10218,348 @@
       </w:pPr>
     </w:lvl>
   </w:abstractNum>
-  <w:abstractNum w:abstractNumId="35">
+  <w:abstractNum w:abstractNumId="38">
+    <w:nsid w:val="68804E03"/>
+    <w:multiLevelType w:val="hybridMultilevel"/>
+    <w:tmpl w:val="374A9764"/>
+    <w:lvl w:ilvl="0" w:tplc="0409000D">
+      <w:start w:val="1"/>
+      <w:numFmt w:val="bullet"/>
+      <w:lvlText w:val=""/>
+      <w:lvlJc w:val="left"/>
+      <w:pPr>
+        <w:ind w:left="1512" w:hanging="360"/>
+      </w:pPr>
+      <w:rPr>
+        <w:rFonts w:ascii="Wingdings" w:hAnsi="Wingdings" w:hint="default"/>
+      </w:rPr>
+    </w:lvl>
+    <w:lvl w:ilvl="1" w:tplc="04090003" w:tentative="1">
+      <w:start w:val="1"/>
+      <w:numFmt w:val="bullet"/>
+      <w:lvlText w:val="o"/>
+      <w:lvlJc w:val="left"/>
+      <w:pPr>
+        <w:ind w:left="2232" w:hanging="360"/>
+      </w:pPr>
+      <w:rPr>
+        <w:rFonts w:ascii="Courier New" w:hAnsi="Courier New" w:cs="Courier New" w:hint="default"/>
+      </w:rPr>
+    </w:lvl>
+    <w:lvl w:ilvl="2" w:tplc="04090005" w:tentative="1">
+      <w:start w:val="1"/>
+      <w:numFmt w:val="bullet"/>
+      <w:lvlText w:val=""/>
+      <w:lvlJc w:val="left"/>
+      <w:pPr>
+        <w:ind w:left="2952" w:hanging="360"/>
+      </w:pPr>
+      <w:rPr>
+        <w:rFonts w:ascii="Wingdings" w:hAnsi="Wingdings" w:hint="default"/>
+      </w:rPr>
+    </w:lvl>
+    <w:lvl w:ilvl="3" w:tplc="04090001" w:tentative="1">
+      <w:start w:val="1"/>
+      <w:numFmt w:val="bullet"/>
+      <w:lvlText w:val=""/>
+      <w:lvlJc w:val="left"/>
+      <w:pPr>
+        <w:ind w:left="3672" w:hanging="360"/>
+      </w:pPr>
+      <w:rPr>
+        <w:rFonts w:ascii="Symbol" w:hAnsi="Symbol" w:hint="default"/>
+      </w:rPr>
+    </w:lvl>
+    <w:lvl w:ilvl="4" w:tplc="04090003" w:tentative="1">
+      <w:start w:val="1"/>
+      <w:numFmt w:val="bullet"/>
+      <w:lvlText w:val="o"/>
+      <w:lvlJc w:val="left"/>
+      <w:pPr>
+        <w:ind w:left="4392" w:hanging="360"/>
+      </w:pPr>
+      <w:rPr>
+        <w:rFonts w:ascii="Courier New" w:hAnsi="Courier New" w:cs="Courier New" w:hint="default"/>
+      </w:rPr>
+    </w:lvl>
+    <w:lvl w:ilvl="5" w:tplc="04090005" w:tentative="1">
+      <w:start w:val="1"/>
+      <w:numFmt w:val="bullet"/>
+      <w:lvlText w:val=""/>
+      <w:lvlJc w:val="left"/>
+      <w:pPr>
+        <w:ind w:left="5112" w:hanging="360"/>
+      </w:pPr>
+      <w:rPr>
+        <w:rFonts w:ascii="Wingdings" w:hAnsi="Wingdings" w:hint="default"/>
+      </w:rPr>
+    </w:lvl>
+    <w:lvl w:ilvl="6" w:tplc="04090001" w:tentative="1">
+      <w:start w:val="1"/>
+      <w:numFmt w:val="bullet"/>
+      <w:lvlText w:val=""/>
+      <w:lvlJc w:val="left"/>
+      <w:pPr>
+        <w:ind w:left="5832" w:hanging="360"/>
+      </w:pPr>
+      <w:rPr>
+        <w:rFonts w:ascii="Symbol" w:hAnsi="Symbol" w:hint="default"/>
+      </w:rPr>
+    </w:lvl>
+    <w:lvl w:ilvl="7" w:tplc="04090003" w:tentative="1">
+      <w:start w:val="1"/>
+      <w:numFmt w:val="bullet"/>
+      <w:lvlText w:val="o"/>
+      <w:lvlJc w:val="left"/>
+      <w:pPr>
+        <w:ind w:left="6552" w:hanging="360"/>
+      </w:pPr>
+      <w:rPr>
+        <w:rFonts w:ascii="Courier New" w:hAnsi="Courier New" w:cs="Courier New" w:hint="default"/>
+      </w:rPr>
+    </w:lvl>
+    <w:lvl w:ilvl="8" w:tplc="04090005" w:tentative="1">
+      <w:start w:val="1"/>
+      <w:numFmt w:val="bullet"/>
+      <w:lvlText w:val=""/>
+      <w:lvlJc w:val="left"/>
+      <w:pPr>
+        <w:ind w:left="7272" w:hanging="360"/>
+      </w:pPr>
+      <w:rPr>
+        <w:rFonts w:ascii="Wingdings" w:hAnsi="Wingdings" w:hint="default"/>
+      </w:rPr>
+    </w:lvl>
+  </w:abstractNum>
+  <w:abstractNum w:abstractNumId="39">
+    <w:nsid w:val="68C22D05"/>
+    <w:multiLevelType w:val="hybridMultilevel"/>
+    <w:tmpl w:val="E4F658D8"/>
+    <w:lvl w:ilvl="0" w:tplc="7A80E640">
+      <w:start w:val="1"/>
+      <w:numFmt w:val="bullet"/>
+      <w:lvlText w:val=""/>
+      <w:lvlJc w:val="left"/>
+      <w:pPr>
+        <w:ind w:left="360" w:hanging="360"/>
+      </w:pPr>
+      <w:rPr>
+        <w:rFonts w:ascii="Symbol" w:hAnsi="Symbol" w:hint="default"/>
+        <w:b/>
+        <w:color w:val="00B0F0"/>
+      </w:rPr>
+    </w:lvl>
+    <w:lvl w:ilvl="1" w:tplc="04090003" w:tentative="1">
+      <w:start w:val="1"/>
+      <w:numFmt w:val="bullet"/>
+      <w:lvlText w:val="o"/>
+      <w:lvlJc w:val="left"/>
+      <w:pPr>
+        <w:ind w:left="1440" w:hanging="360"/>
+      </w:pPr>
+      <w:rPr>
+        <w:rFonts w:ascii="Courier New" w:hAnsi="Courier New" w:cs="Courier New" w:hint="default"/>
+      </w:rPr>
+    </w:lvl>
+    <w:lvl w:ilvl="2" w:tplc="04090005" w:tentative="1">
+      <w:start w:val="1"/>
+      <w:numFmt w:val="bullet"/>
+      <w:lvlText w:val=""/>
+      <w:lvlJc w:val="left"/>
+      <w:pPr>
+        <w:ind w:left="2160" w:hanging="360"/>
+      </w:pPr>
+      <w:rPr>
+        <w:rFonts w:ascii="Wingdings" w:hAnsi="Wingdings" w:hint="default"/>
+      </w:rPr>
+    </w:lvl>
+    <w:lvl w:ilvl="3" w:tplc="04090001" w:tentative="1">
+      <w:start w:val="1"/>
+      <w:numFmt w:val="bullet"/>
+      <w:lvlText w:val=""/>
+      <w:lvlJc w:val="left"/>
+      <w:pPr>
+        <w:ind w:left="2880" w:hanging="360"/>
+      </w:pPr>
+      <w:rPr>
+        <w:rFonts w:ascii="Symbol" w:hAnsi="Symbol" w:hint="default"/>
+      </w:rPr>
+    </w:lvl>
+    <w:lvl w:ilvl="4" w:tplc="04090003" w:tentative="1">
+      <w:start w:val="1"/>
+      <w:numFmt w:val="bullet"/>
+      <w:lvlText w:val="o"/>
+      <w:lvlJc w:val="left"/>
+      <w:pPr>
+        <w:ind w:left="3600" w:hanging="360"/>
+      </w:pPr>
+      <w:rPr>
+        <w:rFonts w:ascii="Courier New" w:hAnsi="Courier New" w:cs="Courier New" w:hint="default"/>
+      </w:rPr>
+    </w:lvl>
+    <w:lvl w:ilvl="5" w:tplc="04090005" w:tentative="1">
+      <w:start w:val="1"/>
+      <w:numFmt w:val="bullet"/>
+      <w:lvlText w:val=""/>
+      <w:lvlJc w:val="left"/>
+      <w:pPr>
+        <w:ind w:left="4320" w:hanging="360"/>
+      </w:pPr>
+      <w:rPr>
+        <w:rFonts w:ascii="Wingdings" w:hAnsi="Wingdings" w:hint="default"/>
+      </w:rPr>
+    </w:lvl>
+    <w:lvl w:ilvl="6" w:tplc="04090001" w:tentative="1">
+      <w:start w:val="1"/>
+      <w:numFmt w:val="bullet"/>
+      <w:lvlText w:val=""/>
+      <w:lvlJc w:val="left"/>
+      <w:pPr>
+        <w:ind w:left="5040" w:hanging="360"/>
+      </w:pPr>
+      <w:rPr>
+        <w:rFonts w:ascii="Symbol" w:hAnsi="Symbol" w:hint="default"/>
+      </w:rPr>
+    </w:lvl>
+    <w:lvl w:ilvl="7" w:tplc="04090003" w:tentative="1">
+      <w:start w:val="1"/>
+      <w:numFmt w:val="bullet"/>
+      <w:lvlText w:val="o"/>
+      <w:lvlJc w:val="left"/>
+      <w:pPr>
+        <w:ind w:left="5760" w:hanging="360"/>
+      </w:pPr>
+      <w:rPr>
+        <w:rFonts w:ascii="Courier New" w:hAnsi="Courier New" w:cs="Courier New" w:hint="default"/>
+      </w:rPr>
+    </w:lvl>
+    <w:lvl w:ilvl="8" w:tplc="04090005" w:tentative="1">
+      <w:start w:val="1"/>
+      <w:numFmt w:val="bullet"/>
+      <w:lvlText w:val=""/>
+      <w:lvlJc w:val="left"/>
+      <w:pPr>
+        <w:ind w:left="6480" w:hanging="360"/>
+      </w:pPr>
+      <w:rPr>
+        <w:rFonts w:ascii="Wingdings" w:hAnsi="Wingdings" w:hint="default"/>
+      </w:rPr>
+    </w:lvl>
+  </w:abstractNum>
+  <w:abstractNum w:abstractNumId="40">
+    <w:nsid w:val="6BD475A7"/>
+    <w:multiLevelType w:val="hybridMultilevel"/>
+    <w:tmpl w:val="F538E572"/>
+    <w:lvl w:ilvl="0" w:tplc="0409000D">
+      <w:start w:val="1"/>
+      <w:numFmt w:val="bullet"/>
+      <w:lvlText w:val=""/>
+      <w:lvlJc w:val="left"/>
+      <w:pPr>
+        <w:ind w:left="1800" w:hanging="360"/>
+      </w:pPr>
+      <w:rPr>
+        <w:rFonts w:ascii="Wingdings" w:hAnsi="Wingdings" w:hint="default"/>
+      </w:rPr>
+    </w:lvl>
+    <w:lvl w:ilvl="1" w:tplc="0409000D">
+      <w:start w:val="1"/>
+      <w:numFmt w:val="bullet"/>
+      <w:lvlText w:val=""/>
+      <w:lvlJc w:val="left"/>
+      <w:pPr>
+        <w:ind w:left="1890" w:hanging="360"/>
+      </w:pPr>
+      <w:rPr>
+        <w:rFonts w:ascii="Wingdings" w:hAnsi="Wingdings" w:hint="default"/>
+      </w:rPr>
+    </w:lvl>
+    <w:lvl w:ilvl="2" w:tplc="04090005" w:tentative="1">
+      <w:start w:val="1"/>
+      <w:numFmt w:val="bullet"/>
+      <w:lvlText w:val=""/>
+      <w:lvlJc w:val="left"/>
+      <w:pPr>
+        <w:ind w:left="3240" w:hanging="360"/>
+      </w:pPr>
+      <w:rPr>
+        <w:rFonts w:ascii="Wingdings" w:hAnsi="Wingdings" w:hint="default"/>
+      </w:rPr>
+    </w:lvl>
+    <w:lvl w:ilvl="3" w:tplc="04090001" w:tentative="1">
+      <w:start w:val="1"/>
+      <w:numFmt w:val="bullet"/>
+      <w:lvlText w:val=""/>
+      <w:lvlJc w:val="left"/>
+      <w:pPr>
+        <w:ind w:left="3960" w:hanging="360"/>
+      </w:pPr>
+      <w:rPr>
+        <w:rFonts w:ascii="Symbol" w:hAnsi="Symbol" w:hint="default"/>
+      </w:rPr>
+    </w:lvl>
+    <w:lvl w:ilvl="4" w:tplc="04090003" w:tentative="1">
+      <w:start w:val="1"/>
+      <w:numFmt w:val="bullet"/>
+      <w:lvlText w:val="o"/>
+      <w:lvlJc w:val="left"/>
+      <w:pPr>
+        <w:ind w:left="4680" w:hanging="360"/>
+      </w:pPr>
+      <w:rPr>
+        <w:rFonts w:ascii="Courier New" w:hAnsi="Courier New" w:cs="Courier New" w:hint="default"/>
+      </w:rPr>
+    </w:lvl>
+    <w:lvl w:ilvl="5" w:tplc="04090005" w:tentative="1">
+      <w:start w:val="1"/>
+      <w:numFmt w:val="bullet"/>
+      <w:lvlText w:val=""/>
+      <w:lvlJc w:val="left"/>
+      <w:pPr>
+        <w:ind w:left="5400" w:hanging="360"/>
+      </w:pPr>
+      <w:rPr>
+        <w:rFonts w:ascii="Wingdings" w:hAnsi="Wingdings" w:hint="default"/>
+      </w:rPr>
+    </w:lvl>
+    <w:lvl w:ilvl="6" w:tplc="04090001" w:tentative="1">
+      <w:start w:val="1"/>
+      <w:numFmt w:val="bullet"/>
+      <w:lvlText w:val=""/>
+      <w:lvlJc w:val="left"/>
+      <w:pPr>
+        <w:ind w:left="6120" w:hanging="360"/>
+      </w:pPr>
+      <w:rPr>
+        <w:rFonts w:ascii="Symbol" w:hAnsi="Symbol" w:hint="default"/>
+      </w:rPr>
+    </w:lvl>
+    <w:lvl w:ilvl="7" w:tplc="04090003" w:tentative="1">
+      <w:start w:val="1"/>
+      <w:numFmt w:val="bullet"/>
+      <w:lvlText w:val="o"/>
+      <w:lvlJc w:val="left"/>
+      <w:pPr>
+        <w:ind w:left="6840" w:hanging="360"/>
+      </w:pPr>
+      <w:rPr>
+        <w:rFonts w:ascii="Courier New" w:hAnsi="Courier New" w:cs="Courier New" w:hint="default"/>
+      </w:rPr>
+    </w:lvl>
+    <w:lvl w:ilvl="8" w:tplc="04090005" w:tentative="1">
+      <w:start w:val="1"/>
+      <w:numFmt w:val="bullet"/>
+      <w:lvlText w:val=""/>
+      <w:lvlJc w:val="left"/>
+      <w:pPr>
+        <w:ind w:left="7560" w:hanging="360"/>
+      </w:pPr>
+      <w:rPr>
+        <w:rFonts w:ascii="Wingdings" w:hAnsi="Wingdings" w:hint="default"/>
+      </w:rPr>
+    </w:lvl>
+  </w:abstractNum>
+  <w:abstractNum w:abstractNumId="41">
     <w:nsid w:val="72E6426E"/>
     <w:multiLevelType w:val="hybridMultilevel"/>
     <w:tmpl w:val="DD106A26"/>
@@ -9395,7 +10674,7 @@
       </w:rPr>
     </w:lvl>
   </w:abstractNum>
-  <w:abstractNum w:abstractNumId="36">
+  <w:abstractNum w:abstractNumId="42">
     <w:nsid w:val="72F0337C"/>
     <w:multiLevelType w:val="hybridMultilevel"/>
     <w:tmpl w:val="D212AE80"/>
@@ -9508,7 +10787,7 @@
       </w:rPr>
     </w:lvl>
   </w:abstractNum>
-  <w:abstractNum w:abstractNumId="37">
+  <w:abstractNum w:abstractNumId="43">
     <w:nsid w:val="759F262D"/>
     <w:multiLevelType w:val="hybridMultilevel"/>
     <w:tmpl w:val="32901F70"/>
@@ -9620,7 +10899,7 @@
       </w:rPr>
     </w:lvl>
   </w:abstractNum>
-  <w:abstractNum w:abstractNumId="38">
+  <w:abstractNum w:abstractNumId="44">
     <w:nsid w:val="78337DEA"/>
     <w:multiLevelType w:val="hybridMultilevel"/>
     <w:tmpl w:val="83D4E522"/>
@@ -9736,34 +11015,34 @@
     </w:lvl>
   </w:abstractNum>
   <w:num w:numId="1">
-    <w:abstractNumId w:val="37"/>
+    <w:abstractNumId w:val="43"/>
   </w:num>
   <w:num w:numId="2">
     <w:abstractNumId w:val="12"/>
   </w:num>
   <w:num w:numId="3">
-    <w:abstractNumId w:val="22"/>
+    <w:abstractNumId w:val="23"/>
   </w:num>
   <w:num w:numId="4">
     <w:abstractNumId w:val="5"/>
   </w:num>
   <w:num w:numId="5">
-    <w:abstractNumId w:val="28"/>
+    <w:abstractNumId w:val="31"/>
   </w:num>
   <w:num w:numId="6">
     <w:abstractNumId w:val="6"/>
   </w:num>
   <w:num w:numId="7">
-    <w:abstractNumId w:val="32"/>
+    <w:abstractNumId w:val="35"/>
   </w:num>
   <w:num w:numId="8">
     <w:abstractNumId w:val="15"/>
   </w:num>
   <w:num w:numId="9">
-    <w:abstractNumId w:val="31"/>
+    <w:abstractNumId w:val="34"/>
   </w:num>
   <w:num w:numId="10">
-    <w:abstractNumId w:val="26"/>
+    <w:abstractNumId w:val="29"/>
   </w:num>
   <w:num w:numId="11">
     <w:abstractNumId w:val="14"/>
@@ -9796,13 +11075,13 @@
     </w:lvlOverride>
   </w:num>
   <w:num w:numId="12">
-    <w:abstractNumId w:val="33"/>
+    <w:abstractNumId w:val="36"/>
   </w:num>
   <w:num w:numId="13">
     <w:abstractNumId w:val="0"/>
   </w:num>
   <w:num w:numId="14">
-    <w:abstractNumId w:val="27"/>
+    <w:abstractNumId w:val="30"/>
   </w:num>
   <w:num w:numId="15">
     <w:abstractNumId w:val="10"/>
@@ -9811,22 +11090,22 @@
     <w:abstractNumId w:val="16"/>
   </w:num>
   <w:num w:numId="17">
-    <w:abstractNumId w:val="34"/>
+    <w:abstractNumId w:val="37"/>
   </w:num>
   <w:num w:numId="18">
-    <w:abstractNumId w:val="30"/>
+    <w:abstractNumId w:val="33"/>
   </w:num>
   <w:num w:numId="19">
-    <w:abstractNumId w:val="19"/>
+    <w:abstractNumId w:val="20"/>
   </w:num>
   <w:num w:numId="20">
-    <w:abstractNumId w:val="20"/>
+    <w:abstractNumId w:val="21"/>
   </w:num>
   <w:num w:numId="21">
-    <w:abstractNumId w:val="23"/>
+    <w:abstractNumId w:val="25"/>
   </w:num>
   <w:num w:numId="22">
-    <w:abstractNumId w:val="36"/>
+    <w:abstractNumId w:val="42"/>
   </w:num>
   <w:num w:numId="23">
     <w:abstractNumId w:val="1"/>
@@ -9838,7 +11117,7 @@
     <w:abstractNumId w:val="17"/>
   </w:num>
   <w:num w:numId="26">
-    <w:abstractNumId w:val="21"/>
+    <w:abstractNumId w:val="22"/>
   </w:num>
   <w:num w:numId="27">
     <w:abstractNumId w:val="8"/>
@@ -9850,16 +11129,16 @@
     <w:abstractNumId w:val="7"/>
   </w:num>
   <w:num w:numId="30">
-    <w:abstractNumId w:val="35"/>
+    <w:abstractNumId w:val="41"/>
   </w:num>
   <w:num w:numId="31">
     <w:abstractNumId w:val="18"/>
   </w:num>
   <w:num w:numId="32">
-    <w:abstractNumId w:val="24"/>
+    <w:abstractNumId w:val="26"/>
   </w:num>
   <w:num w:numId="33">
-    <w:abstractNumId w:val="38"/>
+    <w:abstractNumId w:val="44"/>
   </w:num>
   <w:num w:numId="34">
     <w:abstractNumId w:val="9"/>
@@ -9871,13 +11150,31 @@
     <w:abstractNumId w:val="11"/>
   </w:num>
   <w:num w:numId="37">
-    <w:abstractNumId w:val="29"/>
+    <w:abstractNumId w:val="32"/>
   </w:num>
   <w:num w:numId="38">
     <w:abstractNumId w:val="3"/>
   </w:num>
   <w:num w:numId="39">
-    <w:abstractNumId w:val="25"/>
+    <w:abstractNumId w:val="27"/>
+  </w:num>
+  <w:num w:numId="40">
+    <w:abstractNumId w:val="39"/>
+  </w:num>
+  <w:num w:numId="41">
+    <w:abstractNumId w:val="28"/>
+  </w:num>
+  <w:num w:numId="42">
+    <w:abstractNumId w:val="38"/>
+  </w:num>
+  <w:num w:numId="43">
+    <w:abstractNumId w:val="40"/>
+  </w:num>
+  <w:num w:numId="44">
+    <w:abstractNumId w:val="24"/>
+  </w:num>
+  <w:num w:numId="45">
+    <w:abstractNumId w:val="19"/>
   </w:num>
 </w:numbering>
 </file>
@@ -11140,7 +12437,7 @@
 </file>
 
 <file path=customXml/itemProps1.xml><?xml version="1.0" encoding="utf-8"?>
-<ds:datastoreItem xmlns:ds="http://schemas.openxmlformats.org/officeDocument/2006/customXml" ds:itemID="{4083842F-8A2A-4F32-8779-25D6B6EF5A40}">
+<ds:datastoreItem xmlns:ds="http://schemas.openxmlformats.org/officeDocument/2006/customXml" ds:itemID="{23DE9984-5941-44EE-B938-D4AA561E7000}">
   <ds:schemaRefs>
     <ds:schemaRef ds:uri="http://schemas.openxmlformats.org/officeDocument/2006/bibliography"/>
   </ds:schemaRefs>

</xml_diff>